<commit_message>
DP + Binary Search
</commit_message>
<xml_diff>
--- a/C++_Solutions/Solutions.docx
+++ b/C++_Solutions/Solutions.docx
@@ -4974,19 +4974,36 @@
     <w:p>
       <w:pPr>
         <w:spacing w:before="240" w:line="240" w:lineRule="auto"/>
-      </w:pPr>
-      <w:r>
+        <w:rPr>
+          <w:b/>
+        </w:rPr>
+      </w:pPr>
+      <w:r>
+        <w:rPr>
+          <w:b/>
+          <w:highlight w:val="red"/>
+        </w:rPr>
         <w:t>Problem: Codechef (recurrence)</w:t>
       </w:r>
       <w:r>
+        <w:rPr>
+          <w:b/>
+        </w:rPr>
         <w:br/>
       </w:r>
     </w:p>
     <w:p>
       <w:pPr>
         <w:spacing w:before="240" w:line="240" w:lineRule="auto"/>
-      </w:pPr>
-      <w:r>
+        <w:rPr>
+          <w:b/>
+        </w:rPr>
+      </w:pPr>
+      <w:r>
+        <w:rPr>
+          <w:b/>
+          <w:highlight w:val="red"/>
+        </w:rPr>
         <w:t>Problem: Codechef Recurrence + New Type</w:t>
       </w:r>
     </w:p>
@@ -4994,6 +5011,296 @@
       <w:pPr>
         <w:spacing w:before="240" w:line="240" w:lineRule="auto"/>
       </w:pPr>
+    </w:p>
+    <w:p>
+      <w:pPr>
+        <w:spacing w:before="240" w:line="240" w:lineRule="auto"/>
+        <w:rPr>
+          <w:b/>
+        </w:rPr>
+      </w:pPr>
+      <w:r>
+        <w:rPr>
+          <w:b/>
+        </w:rPr>
+        <w:t>Problem:  CF 154B (Two Pointer Binary Search, DP, Storing)</w:t>
+      </w:r>
+    </w:p>
+    <w:p>
+      <w:pPr>
+        <w:spacing w:before="240" w:line="240" w:lineRule="auto"/>
+      </w:pPr>
+      <w:r>
+        <w:t xml:space="preserve">Origin: </w:t>
+      </w:r>
+      <w:hyperlink r:id="rId69" w:history="1">
+        <w:r>
+          <w:rPr>
+            <w:rStyle w:val="Hyperlink"/>
+          </w:rPr>
+          <w:t>http://codeforces.com/contest/253/problem/B</w:t>
+        </w:r>
+      </w:hyperlink>
+    </w:p>
+    <w:p>
+      <w:pPr>
+        <w:spacing w:before="240" w:line="240" w:lineRule="auto"/>
+      </w:pPr>
+      <w:r>
+        <w:t xml:space="preserve">Learned:  1) </w:t>
+      </w:r>
+      <w:r>
+        <w:t xml:space="preserve">Two pointer solution l = 0, r &lt; </w:t>
+      </w:r>
+      <w:r>
+        <w:t xml:space="preserve">n, l &lt; n increase r in while loop, if (r == n) break; 2) </w:t>
+      </w:r>
+      <w:r>
+        <w:t xml:space="preserve">can also use dp to store the 5000 numbers and then run two pointer 3) can also use lower bound to get the number of elements to solve in O(n log n). </w:t>
+      </w:r>
+      <w:r>
+        <w:t xml:space="preserve">4) maximize sum in between two values 1 – 5000 = minimize the amount of number decrease, counting = n – m at end. Maximize sum between. </w:t>
+      </w:r>
+    </w:p>
+    <w:p>
+      <w:pPr>
+        <w:spacing w:before="240" w:line="240" w:lineRule="auto"/>
+        <w:rPr>
+          <w:b/>
+        </w:rPr>
+      </w:pPr>
+      <w:r>
+        <w:rPr>
+          <w:b/>
+          <w:highlight w:val="cyan"/>
+        </w:rPr>
+        <w:t>Problem:  CF 660 C (Two Pointer, Binary Search, DP)</w:t>
+      </w:r>
+    </w:p>
+    <w:p>
+      <w:pPr>
+        <w:spacing w:before="240" w:line="240" w:lineRule="auto"/>
+      </w:pPr>
+      <w:r>
+        <w:t xml:space="preserve">Origin: </w:t>
+      </w:r>
+      <w:hyperlink r:id="rId70" w:history="1">
+        <w:r>
+          <w:rPr>
+            <w:rStyle w:val="Hyperlink"/>
+          </w:rPr>
+          <w:t>http://codeforces.com/blog/entry/44259</w:t>
+        </w:r>
+      </w:hyperlink>
+    </w:p>
+    <w:p>
+      <w:pPr>
+        <w:spacing w:before="240" w:line="240" w:lineRule="auto"/>
+      </w:pPr>
+      <w:r>
+        <w:t>Learned: 1) 2 things 1 bad -&gt; way too much time thinking 75% check your mind…. 2 good use timer meet timer and set contest like -&gt; change place of study if you need too</w:t>
+      </w:r>
+      <w:r>
+        <w:t xml:space="preserve"> -&gt; stop thinking -&gt; start working</w:t>
+      </w:r>
+      <w:r>
+        <w:t xml:space="preserve"> 2)</w:t>
+      </w:r>
+      <w:r>
+        <w:t xml:space="preserve"> solved this problem fast in 15 minutes good 3) </w:t>
+      </w:r>
+      <w:r>
+        <w:t xml:space="preserve">basic idea/implementation right, I’m pretty sure I can do </w:t>
+      </w:r>
+      <w:r>
+        <w:lastRenderedPageBreak/>
+        <w:t xml:space="preserve">two pointer alongside binary search dp pretty well now. 4) </w:t>
+      </w:r>
+      <w:r>
+        <w:t xml:space="preserve">all hinges on greedy idea that you have to select them all in a row 5) then, shorter code/simplification with storing left and right endpoints -&gt; very easy to simplify and solve 6) </w:t>
+      </w:r>
+      <w:r>
+        <w:t>then two pointer solution = iterate until you get more than the count then check answer, every time you move left pointer substract a[i] == 0. 7) non – two pointer solution = dp/prefix sums + lower_bound() – the position! Counts all points excluding lower bound -&gt; solve and find result!</w:t>
+      </w:r>
+      <w:r>
+        <w:t xml:space="preserve"> </w:t>
+      </w:r>
+    </w:p>
+    <w:p>
+      <w:pPr>
+        <w:spacing w:before="240" w:line="240" w:lineRule="auto"/>
+        <w:rPr>
+          <w:b/>
+        </w:rPr>
+      </w:pPr>
+      <w:r>
+        <w:rPr>
+          <w:b/>
+          <w:highlight w:val="cyan"/>
+        </w:rPr>
+        <w:t>Problem: CF 426B (Binary Search DP Segment Trees)</w:t>
+      </w:r>
+    </w:p>
+    <w:p>
+      <w:pPr>
+        <w:spacing w:before="240" w:line="240" w:lineRule="auto"/>
+      </w:pPr>
+      <w:r>
+        <w:t>Origin:</w:t>
+      </w:r>
+      <w:r>
+        <w:t xml:space="preserve"> </w:t>
+      </w:r>
+      <w:hyperlink r:id="rId71" w:history="1">
+        <w:r>
+          <w:rPr>
+            <w:rStyle w:val="Hyperlink"/>
+          </w:rPr>
+          <w:t>http://codeforces.com/contest/833/problem/B</w:t>
+        </w:r>
+      </w:hyperlink>
+    </w:p>
+    <w:p>
+      <w:pPr>
+        <w:spacing w:before="240" w:line="240" w:lineRule="auto"/>
+      </w:pPr>
+      <w:r>
+        <w:t xml:space="preserve">Learned: 1) Many ways to do this even pure dp </w:t>
+      </w:r>
+      <w:r>
+        <w:t xml:space="preserve"> +</w:t>
+      </w:r>
+      <w:r>
+        <w:t xml:space="preserve"> dp +</w:t>
+      </w:r>
+      <w:r>
+        <w:t xml:space="preserve"> map solution which I do not get 2) most important thing is that what you are do you do it for God </w:t>
+      </w:r>
+      <w:r>
+        <w:t xml:space="preserve">#allthings </w:t>
+      </w:r>
+      <w:r>
+        <w:t xml:space="preserve">3) track your time better and see how you spend it! Don’t waste time set timer goals </w:t>
+      </w:r>
+      <w:r>
+        <w:t xml:space="preserve">good </w:t>
+      </w:r>
+      <w:r>
+        <w:t>4)</w:t>
+      </w:r>
+      <w:r>
+        <w:t xml:space="preserve"> enjoyed doing it! Be on time 5:00 5) DP solution = really easy to find the DP you are DP ing on a contiguous interval 6) update between previous y and this y + 1 7) this involves using a segment tree at every layer and updating by layer. DP[i] depends on previous layer DP[i-1] 8) use a segment tree… cooler idea is to build first then -&gt; update = simple code!  </w:t>
+      </w:r>
+      <w:r>
+        <w:t xml:space="preserve"> </w:t>
+      </w:r>
+      <w:r>
+        <w:t>(Good Segment + DP + Partial Sum + Pointer + Map Problem)</w:t>
+      </w:r>
+      <w:r>
+        <w:t xml:space="preserve"> think about it. </w:t>
+      </w:r>
+      <w:r>
+        <w:t xml:space="preserve"> (Spent too long on this question but good question, got the idea that dp stands for max answer, seg = queries so far finally, update I – 1 to </w:t>
+      </w:r>
+      <w:r>
+        <w:t xml:space="preserve">previous[i] not previous[i] + 1). </w:t>
+      </w:r>
+      <w:r>
+        <w:t xml:space="preserve"> 80% sure = good enough #code. </w:t>
+      </w:r>
+      <w:r>
+        <w:t>10) GOT IT!!! Implementation really fast because of pre-written templates! NICE!</w:t>
+      </w:r>
+    </w:p>
+    <w:p>
+      <w:pPr>
+        <w:spacing w:before="240" w:line="240" w:lineRule="auto"/>
+        <w:rPr>
+          <w:b/>
+        </w:rPr>
+      </w:pPr>
+      <w:r>
+        <w:rPr>
+          <w:b/>
+          <w:highlight w:val="cyan"/>
+        </w:rPr>
+        <w:t>Problem: CF 210B (Binary Search + DP)</w:t>
+      </w:r>
+    </w:p>
+    <w:p>
+      <w:pPr>
+        <w:spacing w:before="240" w:line="240" w:lineRule="auto"/>
+      </w:pPr>
+      <w:r>
+        <w:t xml:space="preserve">Origin: </w:t>
+      </w:r>
+      <w:r>
+        <w:t xml:space="preserve"> </w:t>
+      </w:r>
+      <w:hyperlink r:id="rId72" w:history="1">
+        <w:r>
+          <w:rPr>
+            <w:rStyle w:val="Hyperlink"/>
+          </w:rPr>
+          <w:t>http://codeforces.com/problemset/problem/360/B</w:t>
+        </w:r>
+      </w:hyperlink>
+    </w:p>
+    <w:p>
+      <w:pPr>
+        <w:spacing w:before="240" w:line="240" w:lineRule="auto"/>
+      </w:pPr>
+      <w:r>
+        <w:t xml:space="preserve">Learned: 1) Good did it pretty fast 25 minutes. Wow I can do it so fast if focused # focus. #25 minute break # 1 hour implementation 3) Chuck finish by 8. 4) work hard = </w:t>
+      </w:r>
+      <w:r>
+        <w:t xml:space="preserve">do well </w:t>
+      </w:r>
+      <w:r>
+        <w:t>5)</w:t>
+      </w:r>
+      <w:r>
+        <w:t xml:space="preserve"> previous problem as binary search in the DP with psums, this one is just binary search then DP 6) binary search = two ways old way + l = mid + 1. Always going up. L is the answer (last one above the last check(mid) that was invalid). 7) KEY: to find if this check is okay check is ans &lt;= k, initialize ans = n. Then,  set your dp [i] as something very opposite and unique, dp[i] = when i can’t change most little cost. Your recurrence becomes if i cant change then it can only go to the k lower than it which have (I – k) * mid &gt;= abs(a[i] – a[j]) 10) if this is valid then dp[i] = min(dp[i], f[k] + I – k – 1), you can only go to certain states within a certain range since I is immovable, and then you just greedily add all in between values. 11) O(n^2 log 10^9) is runtime runs fast enough 12) finally get answer with max(ans, f[i] + n – i) nice way of counting! Works because in the answer you assume f[i] is the last point (which it eventually</w:t>
+      </w:r>
+      <w:r>
+        <w:t xml:space="preserve"> will be) then you find the minimal cost among all I’s to see which is is the last point which provides f[i] + n – I;</w:t>
+      </w:r>
+      <w:r>
+        <w:t xml:space="preserve">  QED </w:t>
+      </w:r>
+      <w:r>
+        <w:t xml:space="preserve"> </w:t>
+      </w:r>
+      <w:r>
+        <w:t xml:space="preserve"> </w:t>
+      </w:r>
+      <w:r>
+        <w:t xml:space="preserve">(casting may provide errors, cast less, long long more). </w:t>
+      </w:r>
+    </w:p>
+    <w:p>
+      <w:pPr>
+        <w:spacing w:before="240" w:line="240" w:lineRule="auto"/>
+      </w:pPr>
+      <w:r>
+        <w:t xml:space="preserve">Note Today: will finish all 4 problems, enough, good problems 2 binary search + DP + lower bound + 2 pointer, 1 binary search + tricky DP, 1 DP + segment tree + binary search. If you work hard, and rest hard = good. Value sleep 10 (not once where happy with sleep time) value rest more = tune of brain value running more, God is on your side, keep tracker + timer, work hard! Get it done! # 1 hour implementation next then done. Then -&gt; </w:t>
+      </w:r>
+      <w:r>
+        <w:t xml:space="preserve">chill and do review + HW :D </w:t>
+      </w:r>
+      <w:r>
+        <w:t xml:space="preserve">contest = focus, on problem, focus on implementation get 100%, diffuse to check for corner case, focus on implementation, focus on getting implementation right 100% diffuse check 100%. Real life contest -&gt; practice = focus on problem, focus on solution 100% focus on pseudo 100% on implementation 100% + diffuse. </w:t>
+      </w:r>
+      <w:r>
+        <w:t xml:space="preserve">Focus -&gt; diffuse = check, pseudo, see if you made mistakes, see if improvement, </w:t>
+      </w:r>
+      <w:r>
+        <w:t xml:space="preserve">-&gt; focus </w:t>
+      </w:r>
+      <w:r>
+        <w:t xml:space="preserve"> </w:t>
+      </w:r>
     </w:p>
     <w:sectPr>
       <w:pgSz w:w="12240" w:h="15840"/>

</xml_diff>